<commit_message>
Update Jordan CCDC Playbook document
Revised the Jordan_CCDC_Playbook_2025-2026.docx file with new changes. Please review the document for updated content.
</commit_message>
<xml_diff>
--- a/Jordan_CCDC_Playbook_2025-2026.docx
+++ b/Jordan_CCDC_Playbook_2025-2026.docx
@@ -1726,17 +1726,8 @@
           <w:rStyle w:val="Heading3Char"/>
           <w:color w:val="auto"/>
         </w:rPr>
-        <w:t xml:space="preserve"> </w:t>
-      </w:r>
-      <w:proofErr w:type="gramStart"/>
-      <w:r>
-        <w:rPr>
-          <w:rStyle w:val="Heading3Char"/>
-          <w:color w:val="auto"/>
-        </w:rPr>
-        <w:t>like .quarantine</w:t>
-      </w:r>
-      <w:proofErr w:type="gramEnd"/>
+        <w:t xml:space="preserve"> like .quarantine</w:t>
+      </w:r>
       <w:r>
         <w:rPr>
           <w:rStyle w:val="Heading3Char"/>
@@ -2202,7 +2193,7 @@
       <w:pPr>
         <w:rPr>
           <w:rStyle w:val="Heading3Char"/>
-          <w:color w:val="EE0000"/>
+          <w:color w:val="auto"/>
         </w:rPr>
       </w:pPr>
       <w:r>
@@ -2233,61 +2224,223 @@
           <w:rStyle w:val="Heading3Char"/>
           <w:color w:val="EE0000"/>
         </w:rPr>
-        <w:t xml:space="preserve"> nano /</w:t>
-      </w:r>
-      <w:proofErr w:type="spellStart"/>
-      <w:r>
-        <w:rPr>
-          <w:rStyle w:val="Heading3Char"/>
-          <w:color w:val="EE0000"/>
-        </w:rPr>
-        <w:t>etc</w:t>
-      </w:r>
-      <w:proofErr w:type="spellEnd"/>
-      <w:r>
-        <w:rPr>
-          <w:rStyle w:val="Heading3Char"/>
-          <w:color w:val="EE0000"/>
-        </w:rPr>
-        <w:t>/crontab</w:t>
-      </w:r>
-      <w:r>
-        <w:rPr>
-          <w:rStyle w:val="Heading3Char"/>
-          <w:color w:val="EE0000"/>
-        </w:rPr>
-        <w:t xml:space="preserve"> (This is system-wide.)</w:t>
-      </w:r>
-      <w:r>
-        <w:rPr>
-          <w:rStyle w:val="Heading3Char"/>
-          <w:color w:val="EE0000"/>
-        </w:rPr>
-        <w:br/>
-      </w:r>
-      <w:r>
-        <w:rPr>
-          <w:rStyle w:val="Heading3Char"/>
-          <w:color w:val="EE0000"/>
-        </w:rPr>
-        <w:t>crontab -e</w:t>
-      </w:r>
-      <w:r>
-        <w:rPr>
-          <w:rStyle w:val="Heading3Char"/>
+        <w:t xml:space="preserve"> crontab -e</w:t>
+      </w:r>
+      <w:r>
+        <w:rPr>
+          <w:rStyle w:val="Heading3Char"/>
+          <w:color w:val="EE0000"/>
+        </w:rPr>
+        <w:br/>
+      </w:r>
+      <w:r>
+        <w:rPr>
+          <w:rStyle w:val="Heading3Char"/>
+          <w:color w:val="EE0000"/>
+        </w:rPr>
+        <w:br/>
+      </w:r>
+      <w:r>
+        <w:rPr>
+          <w:rStyle w:val="Heading3Char"/>
+          <w:color w:val="auto"/>
+        </w:rPr>
+        <w:t>Add this line at the end:</w:t>
+      </w:r>
+      <w:r>
+        <w:rPr>
+          <w:rStyle w:val="Heading3Char"/>
+          <w:color w:val="EE0000"/>
+        </w:rPr>
+        <w:br/>
+      </w:r>
+      <w:r>
+        <w:rPr>
+          <w:rStyle w:val="Heading3Char"/>
+          <w:color w:val="EE0000"/>
+        </w:rPr>
+        <w:t>0 * * * * /usr/local/bin/scan_home.sh</w:t>
+      </w:r>
+      <w:r>
+        <w:rPr>
+          <w:rStyle w:val="Heading3Char"/>
+          <w:color w:val="EE0000"/>
+        </w:rPr>
+        <w:br/>
+      </w:r>
+      <w:r>
+        <w:rPr>
+          <w:rStyle w:val="Heading3Char"/>
+          <w:color w:val="EE0000"/>
+        </w:rPr>
+        <w:br/>
+      </w:r>
+      <w:r>
+        <w:rPr>
+          <w:rStyle w:val="Heading3Char"/>
+          <w:color w:val="auto"/>
+        </w:rPr>
+        <w:t>Th</w:t>
+      </w:r>
+      <w:r>
+        <w:rPr>
+          <w:rStyle w:val="Heading3Char"/>
+          <w:color w:val="auto"/>
+        </w:rPr>
+        <w:t xml:space="preserve">e </w:t>
+      </w:r>
+      <w:r>
+        <w:rPr>
+          <w:rStyle w:val="Heading3Char"/>
+          <w:color w:val="auto"/>
+        </w:rPr>
+        <w:t xml:space="preserve">bash script </w:t>
+      </w:r>
+      <w:r>
+        <w:rPr>
+          <w:rStyle w:val="Heading3Char"/>
+          <w:color w:val="auto"/>
+        </w:rPr>
+        <w:t xml:space="preserve">referenced above </w:t>
+      </w:r>
+      <w:r>
+        <w:rPr>
+          <w:rStyle w:val="Heading3Char"/>
+          <w:color w:val="auto"/>
+        </w:rPr>
+        <w:t xml:space="preserve">is </w:t>
+      </w:r>
+      <w:r>
+        <w:rPr>
+          <w:rStyle w:val="Heading3Char"/>
+          <w:color w:val="auto"/>
+        </w:rPr>
+        <w:t xml:space="preserve">currently </w:t>
+      </w:r>
+      <w:r>
+        <w:rPr>
+          <w:rStyle w:val="Heading3Char"/>
+          <w:color w:val="auto"/>
+        </w:rPr>
+        <w:t xml:space="preserve">located in my </w:t>
+      </w:r>
+      <w:r>
+        <w:rPr>
+          <w:rStyle w:val="Heading3Char"/>
+          <w:color w:val="auto"/>
+        </w:rPr>
+        <w:t xml:space="preserve">GitHub </w:t>
+      </w:r>
+      <w:r>
+        <w:rPr>
+          <w:rStyle w:val="Heading3Char"/>
+          <w:color w:val="auto"/>
+        </w:rPr>
+        <w:t xml:space="preserve">repository at </w:t>
+      </w:r>
+      <w:hyperlink r:id="rId4" w:history="1">
+        <w:r>
+          <w:rPr>
+            <w:rStyle w:val="Hyperlink"/>
+            <w:rFonts w:eastAsiaTheme="majorEastAsia" w:cstheme="majorBidi"/>
+            <w:sz w:val="28"/>
+            <w:szCs w:val="28"/>
+          </w:rPr>
+          <w:t>https://github.com/Auctic-Flipper/CCDC-PREP.git</w:t>
+        </w:r>
+      </w:hyperlink>
+      <w:r>
+        <w:rPr>
+          <w:rStyle w:val="Heading3Char"/>
+          <w:color w:val="auto"/>
+        </w:rPr>
+        <w:t xml:space="preserve"> and it scans the /home directory recursively. This means that each user’s /home/&lt;</w:t>
+      </w:r>
+      <w:proofErr w:type="spellStart"/>
+      <w:r>
+        <w:rPr>
+          <w:rStyle w:val="Heading3Char"/>
+          <w:color w:val="auto"/>
+        </w:rPr>
+        <w:t>user_name</w:t>
+      </w:r>
+      <w:proofErr w:type="spellEnd"/>
+      <w:r>
+        <w:rPr>
+          <w:rStyle w:val="Heading3Char"/>
+          <w:color w:val="auto"/>
+        </w:rPr>
+        <w:t xml:space="preserve">&gt;/ </w:t>
+      </w:r>
+      <w:r>
+        <w:rPr>
+          <w:rStyle w:val="Heading3Char"/>
+          <w:color w:val="auto"/>
+        </w:rPr>
+        <w:t>directory is being scanned including their</w:t>
+      </w:r>
+      <w:r>
+        <w:rPr>
+          <w:rStyle w:val="Heading3Char"/>
+          <w:color w:val="auto"/>
         </w:rPr>
         <w:t xml:space="preserve"> </w:t>
       </w:r>
       <w:r>
         <w:rPr>
           <w:rStyle w:val="Heading3Char"/>
-          <w:color w:val="EE0000"/>
-        </w:rPr>
-        <w:t>(This is user specific.)</w:t>
-      </w:r>
-      <w:r>
-        <w:rPr>
-          <w:rStyle w:val="Heading3Char"/>
+          <w:color w:val="auto"/>
+        </w:rPr>
+        <w:t>~/Documents, ~/</w:t>
+      </w:r>
+      <w:r>
+        <w:rPr>
+          <w:rStyle w:val="Heading3Char"/>
+          <w:color w:val="auto"/>
+        </w:rPr>
+        <w:t>Downloads, ~/Desktop, ~/Pictures, etc. It scans these directories every hour on the hour and removes any infected files automatically. Logs will include the start date, end date, and summary for scans</w:t>
+      </w:r>
+      <w:r>
+        <w:rPr>
+          <w:rStyle w:val="Heading3Char"/>
+          <w:color w:val="auto"/>
+        </w:rPr>
+        <w:t xml:space="preserve">, and the log file can be found at </w:t>
+      </w:r>
+      <w:r>
+        <w:rPr>
+          <w:rStyle w:val="Heading3Char"/>
+          <w:color w:val="auto"/>
+        </w:rPr>
+        <w:t>/var/log/</w:t>
+      </w:r>
+      <w:proofErr w:type="spellStart"/>
+      <w:r>
+        <w:rPr>
+          <w:rStyle w:val="Heading3Char"/>
+          <w:color w:val="auto"/>
+        </w:rPr>
+        <w:t>clamav</w:t>
+      </w:r>
+      <w:proofErr w:type="spellEnd"/>
+      <w:r>
+        <w:rPr>
+          <w:rStyle w:val="Heading3Char"/>
+          <w:color w:val="auto"/>
+        </w:rPr>
+        <w:t>/home-scan.log</w:t>
+      </w:r>
+      <w:r>
+        <w:rPr>
+          <w:rStyle w:val="Heading3Char"/>
+          <w:color w:val="auto"/>
+        </w:rPr>
+        <w:t xml:space="preserve"> and should be appended to each time the script is run.  Log rotation has not been setup at this time. </w:t>
+      </w:r>
+      <w:r>
+        <w:rPr>
+          <w:rStyle w:val="Heading3Char"/>
+          <w:color w:val="auto"/>
         </w:rPr>
         <w:br/>
       </w:r>
@@ -2341,6 +2494,7 @@
           <w:rStyle w:val="Heading3Char"/>
           <w:color w:val="EE0000"/>
         </w:rPr>
+        <w:lastRenderedPageBreak/>
         <w:t>sudo</w:t>
       </w:r>
       <w:proofErr w:type="spellEnd"/>
@@ -2712,15 +2866,7 @@
           <w:rStyle w:val="Heading3Char"/>
           <w:color w:val="auto"/>
         </w:rPr>
-        <w:t xml:space="preserve"> </w:t>
-      </w:r>
-      <w:r>
-        <w:rPr>
-          <w:rStyle w:val="Heading3Char"/>
-          <w:color w:val="auto"/>
-        </w:rPr>
-        <w:lastRenderedPageBreak/>
-        <w:t>(Example below)</w:t>
+        <w:t xml:space="preserve"> (Example below)</w:t>
       </w:r>
       <w:r>
         <w:rPr>
@@ -3177,6 +3323,7 @@
         <w:rPr>
           <w:rStyle w:val="Heading3Char"/>
         </w:rPr>
+        <w:lastRenderedPageBreak/>
         <w:br/>
       </w:r>
       <w:proofErr w:type="spellStart"/>
@@ -3294,15 +3441,166 @@
         <w:rPr>
           <w:rStyle w:val="Heading3Char"/>
         </w:rPr>
+        <w:br/>
+      </w:r>
+      <w:proofErr w:type="spellStart"/>
+      <w:r>
+        <w:rPr>
+          <w:rStyle w:val="Heading3Char"/>
+        </w:rPr>
+        <w:t>Graylog</w:t>
+      </w:r>
+      <w:proofErr w:type="spellEnd"/>
+      <w:r>
+        <w:rPr>
+          <w:rStyle w:val="Heading3Char"/>
+        </w:rPr>
+        <w:t>:</w:t>
+      </w:r>
+      <w:r>
+        <w:rPr>
+          <w:rStyle w:val="Heading3Char"/>
+        </w:rPr>
+        <w:br/>
+      </w:r>
+      <w:r>
+        <w:rPr>
+          <w:rStyle w:val="Heading3Char"/>
+        </w:rPr>
+        <w:br/>
+        <w:t xml:space="preserve">Xfce4 &amp; </w:t>
+      </w:r>
+      <w:proofErr w:type="spellStart"/>
+      <w:r>
+        <w:rPr>
+          <w:rStyle w:val="Heading3Char"/>
+        </w:rPr>
+        <w:t>LightDM</w:t>
+      </w:r>
+      <w:proofErr w:type="spellEnd"/>
+      <w:r>
+        <w:rPr>
+          <w:rStyle w:val="Heading3Char"/>
+        </w:rPr>
+        <w:t>:</w:t>
+      </w:r>
+      <w:r>
+        <w:rPr>
+          <w:rStyle w:val="Heading3Char"/>
+        </w:rPr>
+        <w:br/>
+      </w:r>
+      <w:r>
+        <w:rPr>
+          <w:rStyle w:val="Heading3Char"/>
+        </w:rPr>
+        <w:br/>
+        <w:t>Squid Proxy:</w:t>
+      </w:r>
+      <w:r>
+        <w:rPr>
+          <w:rStyle w:val="Heading3Char"/>
+        </w:rPr>
+        <w:br/>
+      </w:r>
+      <w:r>
+        <w:rPr>
+          <w:rStyle w:val="Heading3Char"/>
+        </w:rPr>
+        <w:br/>
+        <w:t>MariaDB:</w:t>
+      </w:r>
+      <w:r>
+        <w:rPr>
+          <w:rStyle w:val="Heading3Char"/>
+        </w:rPr>
+        <w:br/>
+      </w:r>
+      <w:r>
+        <w:rPr>
+          <w:rStyle w:val="Heading3Char"/>
+        </w:rPr>
+        <w:br/>
+        <w:t>MySQL:</w:t>
+      </w:r>
+      <w:r>
+        <w:rPr>
+          <w:rStyle w:val="Heading3Char"/>
+        </w:rPr>
+        <w:br/>
+        <w:t>Postgres:</w:t>
+      </w:r>
+      <w:r>
+        <w:rPr>
+          <w:rStyle w:val="Heading3Char"/>
+        </w:rPr>
+        <w:br/>
+      </w:r>
+      <w:r>
+        <w:rPr>
+          <w:rStyle w:val="Heading3Char"/>
+        </w:rPr>
+        <w:br/>
+        <w:t>Nginx:</w:t>
+      </w:r>
+      <w:r>
+        <w:rPr>
+          <w:rStyle w:val="Heading3Char"/>
+        </w:rPr>
+        <w:br/>
+      </w:r>
+      <w:r>
+        <w:rPr>
+          <w:rStyle w:val="Heading3Char"/>
+        </w:rPr>
+        <w:br/>
+        <w:t>Apache2:</w:t>
+      </w:r>
+      <w:r>
+        <w:rPr>
+          <w:rStyle w:val="Heading3Char"/>
+        </w:rPr>
+        <w:br/>
+      </w:r>
+      <w:r>
+        <w:rPr>
+          <w:rStyle w:val="Heading3Char"/>
+        </w:rPr>
+        <w:br/>
+        <w:t>Postfix:</w:t>
+      </w:r>
+      <w:r>
+        <w:rPr>
+          <w:rStyle w:val="Heading3Char"/>
+        </w:rPr>
+        <w:br/>
+      </w:r>
+      <w:r>
+        <w:rPr>
+          <w:rStyle w:val="Heading3Char"/>
+        </w:rPr>
+        <w:br/>
+        <w:t>Dovecot:</w:t>
+      </w:r>
+      <w:r>
+        <w:rPr>
+          <w:rStyle w:val="Heading3Char"/>
+        </w:rPr>
+        <w:br/>
+      </w:r>
+      <w:r>
+        <w:rPr>
+          <w:rStyle w:val="Heading3Char"/>
+        </w:rPr>
+        <w:br/>
+      </w:r>
+      <w:proofErr w:type="spellStart"/>
+      <w:r>
+        <w:rPr>
+          <w:rStyle w:val="Heading3Char"/>
+        </w:rPr>
         <w:lastRenderedPageBreak/>
-        <w:br/>
-      </w:r>
-      <w:proofErr w:type="spellStart"/>
-      <w:r>
-        <w:rPr>
-          <w:rStyle w:val="Heading3Char"/>
-        </w:rPr>
-        <w:t>Graylog</w:t>
+        <w:t>Roundcube</w:t>
       </w:r>
       <w:proofErr w:type="spellEnd"/>
       <w:r>
@@ -3322,14 +3620,57 @@
           <w:rStyle w:val="Heading3Char"/>
         </w:rPr>
         <w:br/>
-        <w:t xml:space="preserve">Xfce4 &amp; </w:t>
-      </w:r>
-      <w:proofErr w:type="spellStart"/>
-      <w:r>
-        <w:rPr>
-          <w:rStyle w:val="Heading3Char"/>
-        </w:rPr>
-        <w:t>LightDM</w:t>
+        <w:t>7-Zip:</w:t>
+      </w:r>
+      <w:r>
+        <w:rPr>
+          <w:rStyle w:val="Heading3Char"/>
+        </w:rPr>
+        <w:br/>
+      </w:r>
+      <w:r>
+        <w:rPr>
+          <w:rStyle w:val="Heading3Char"/>
+        </w:rPr>
+        <w:br/>
+      </w:r>
+      <w:r>
+        <w:rPr>
+          <w:rStyle w:val="Heading3Char"/>
+        </w:rPr>
+        <w:t>OpenSSL:</w:t>
+      </w:r>
+      <w:r>
+        <w:rPr>
+          <w:rStyle w:val="Heading3Char"/>
+        </w:rPr>
+        <w:br/>
+      </w:r>
+      <w:r>
+        <w:rPr>
+          <w:rStyle w:val="Heading3Char"/>
+        </w:rPr>
+        <w:br/>
+        <w:t>net-tools:</w:t>
+      </w:r>
+      <w:r>
+        <w:rPr>
+          <w:rStyle w:val="Heading3Char"/>
+        </w:rPr>
+        <w:br/>
+      </w:r>
+      <w:r>
+        <w:rPr>
+          <w:rStyle w:val="Heading3Char"/>
+        </w:rPr>
+        <w:br/>
+      </w:r>
+      <w:proofErr w:type="spellStart"/>
+      <w:r>
+        <w:rPr>
+          <w:rStyle w:val="Heading3Char"/>
+        </w:rPr>
+        <w:t>nmap</w:t>
       </w:r>
       <w:proofErr w:type="spellEnd"/>
       <w:r>
@@ -3349,111 +3690,13 @@
           <w:rStyle w:val="Heading3Char"/>
         </w:rPr>
         <w:br/>
-        <w:t>Squid Proxy:</w:t>
-      </w:r>
-      <w:r>
-        <w:rPr>
-          <w:rStyle w:val="Heading3Char"/>
-        </w:rPr>
-        <w:br/>
-      </w:r>
-      <w:r>
-        <w:rPr>
-          <w:rStyle w:val="Heading3Char"/>
-        </w:rPr>
-        <w:br/>
-        <w:t>MariaDB:</w:t>
-      </w:r>
-      <w:r>
-        <w:rPr>
-          <w:rStyle w:val="Heading3Char"/>
-        </w:rPr>
-        <w:br/>
-      </w:r>
-      <w:r>
-        <w:rPr>
-          <w:rStyle w:val="Heading3Char"/>
-        </w:rPr>
-        <w:br/>
-        <w:t>MySQL:</w:t>
-      </w:r>
-      <w:r>
-        <w:rPr>
-          <w:rStyle w:val="Heading3Char"/>
-        </w:rPr>
-        <w:br/>
-        <w:t>Postgres:</w:t>
-      </w:r>
-      <w:r>
-        <w:rPr>
-          <w:rStyle w:val="Heading3Char"/>
-        </w:rPr>
-        <w:br/>
-      </w:r>
-      <w:r>
-        <w:rPr>
-          <w:rStyle w:val="Heading3Char"/>
-        </w:rPr>
-        <w:br/>
-        <w:t>Nginx:</w:t>
-      </w:r>
-      <w:r>
-        <w:rPr>
-          <w:rStyle w:val="Heading3Char"/>
-        </w:rPr>
-        <w:br/>
-      </w:r>
-      <w:r>
-        <w:rPr>
-          <w:rStyle w:val="Heading3Char"/>
-        </w:rPr>
-        <w:br/>
-        <w:t>Apache2:</w:t>
-      </w:r>
-      <w:r>
-        <w:rPr>
-          <w:rStyle w:val="Heading3Char"/>
-        </w:rPr>
-        <w:br/>
-      </w:r>
-      <w:r>
-        <w:rPr>
-          <w:rStyle w:val="Heading3Char"/>
-        </w:rPr>
-        <w:br/>
-        <w:t>Postfix:</w:t>
-      </w:r>
-      <w:r>
-        <w:rPr>
-          <w:rStyle w:val="Heading3Char"/>
-        </w:rPr>
-        <w:br/>
-      </w:r>
-      <w:r>
-        <w:rPr>
-          <w:rStyle w:val="Heading3Char"/>
-        </w:rPr>
-        <w:br/>
-        <w:t>Dovecot:</w:t>
-      </w:r>
-      <w:r>
-        <w:rPr>
-          <w:rStyle w:val="Heading3Char"/>
-        </w:rPr>
-        <w:br/>
-      </w:r>
-      <w:r>
-        <w:rPr>
-          <w:rStyle w:val="Heading3Char"/>
-        </w:rPr>
-        <w:br/>
-      </w:r>
-      <w:proofErr w:type="spellStart"/>
-      <w:r>
-        <w:rPr>
-          <w:rStyle w:val="Heading3Char"/>
-        </w:rPr>
-        <w:t>Roundcube</w:t>
+      </w:r>
+      <w:proofErr w:type="spellStart"/>
+      <w:r>
+        <w:rPr>
+          <w:rStyle w:val="Heading3Char"/>
+        </w:rPr>
+        <w:t>AppArmor</w:t>
       </w:r>
       <w:proofErr w:type="spellEnd"/>
       <w:r>
@@ -3473,105 +3716,8 @@
           <w:rStyle w:val="Heading3Char"/>
         </w:rPr>
         <w:br/>
-        <w:t>7-Zip:</w:t>
-      </w:r>
-      <w:r>
-        <w:rPr>
-          <w:rStyle w:val="Heading3Char"/>
-        </w:rPr>
-        <w:br/>
-      </w:r>
-      <w:r>
-        <w:rPr>
-          <w:rStyle w:val="Heading3Char"/>
-        </w:rPr>
-        <w:br/>
-      </w:r>
-      <w:r>
-        <w:rPr>
-          <w:rStyle w:val="Heading3Char"/>
-        </w:rPr>
-        <w:t>OpenSSL:</w:t>
-      </w:r>
-      <w:r>
-        <w:rPr>
-          <w:rStyle w:val="Heading3Char"/>
-        </w:rPr>
-        <w:br/>
-      </w:r>
-      <w:r>
-        <w:rPr>
-          <w:rStyle w:val="Heading3Char"/>
-        </w:rPr>
-        <w:br/>
-        <w:t>net-tools:</w:t>
-      </w:r>
-      <w:r>
-        <w:rPr>
-          <w:rStyle w:val="Heading3Char"/>
-        </w:rPr>
-        <w:br/>
-      </w:r>
-      <w:r>
-        <w:rPr>
-          <w:rStyle w:val="Heading3Char"/>
-        </w:rPr>
-        <w:br/>
-      </w:r>
-      <w:proofErr w:type="spellStart"/>
-      <w:r>
-        <w:rPr>
-          <w:rStyle w:val="Heading3Char"/>
-        </w:rPr>
-        <w:t>nmap</w:t>
-      </w:r>
-      <w:proofErr w:type="spellEnd"/>
-      <w:r>
-        <w:rPr>
-          <w:rStyle w:val="Heading3Char"/>
-        </w:rPr>
-        <w:t>:</w:t>
-      </w:r>
-      <w:r>
-        <w:rPr>
-          <w:rStyle w:val="Heading3Char"/>
-        </w:rPr>
-        <w:br/>
-      </w:r>
-      <w:r>
-        <w:rPr>
-          <w:rStyle w:val="Heading3Char"/>
-        </w:rPr>
-        <w:br/>
-      </w:r>
-      <w:proofErr w:type="spellStart"/>
-      <w:r>
-        <w:rPr>
-          <w:rStyle w:val="Heading3Char"/>
-        </w:rPr>
-        <w:t>AppArmor</w:t>
-      </w:r>
-      <w:proofErr w:type="spellEnd"/>
-      <w:r>
-        <w:rPr>
-          <w:rStyle w:val="Heading3Char"/>
-        </w:rPr>
-        <w:t>:</w:t>
-      </w:r>
-      <w:r>
-        <w:rPr>
-          <w:rStyle w:val="Heading3Char"/>
-        </w:rPr>
-        <w:br/>
-      </w:r>
-      <w:r>
-        <w:rPr>
-          <w:rStyle w:val="Heading3Char"/>
-        </w:rPr>
-        <w:br/>
-      </w:r>
-      <w:r>
-        <w:lastRenderedPageBreak/>
+      </w:r>
+      <w:r>
         <w:t>Usage, Setup, and Configuration:</w:t>
       </w:r>
       <w:r>
@@ -3683,7 +3829,6 @@
         <w:t xml:space="preserve"> curl </w:t>
       </w:r>
       <w:proofErr w:type="spellStart"/>
-      <w:proofErr w:type="gramStart"/>
       <w:r>
         <w:rPr>
           <w:rStyle w:val="Heading3Char"/>
@@ -3694,7 +3839,6 @@
         <w:t>parrot.live</w:t>
       </w:r>
       <w:proofErr w:type="spellEnd"/>
-      <w:proofErr w:type="gramEnd"/>
       <w:r>
         <w:rPr>
           <w:rStyle w:val="Heading3Char"/>
@@ -3735,7 +3879,6 @@
         <w:t xml:space="preserve"> curl </w:t>
       </w:r>
       <w:proofErr w:type="spellStart"/>
-      <w:proofErr w:type="gramStart"/>
       <w:r>
         <w:rPr>
           <w:rStyle w:val="Heading3Char"/>
@@ -3746,7 +3889,6 @@
         <w:t>ascii.live</w:t>
       </w:r>
       <w:proofErr w:type="spellEnd"/>
-      <w:proofErr w:type="gramEnd"/>
       <w:r>
         <w:rPr>
           <w:rStyle w:val="Heading3Char"/>
@@ -3807,7 +3949,6 @@
         <w:t xml:space="preserve"> curl </w:t>
       </w:r>
       <w:proofErr w:type="spellStart"/>
-      <w:proofErr w:type="gramStart"/>
       <w:r>
         <w:rPr>
           <w:rStyle w:val="Heading3Char"/>
@@ -3818,7 +3959,6 @@
         <w:t>ascii.live</w:t>
       </w:r>
       <w:proofErr w:type="spellEnd"/>
-      <w:proofErr w:type="gramEnd"/>
       <w:r>
         <w:rPr>
           <w:rStyle w:val="Heading3Char"/>
@@ -3937,6 +4077,7 @@
           <w:sz w:val="32"/>
           <w:szCs w:val="32"/>
         </w:rPr>
+        <w:lastRenderedPageBreak/>
         <w:br/>
       </w:r>
       <w:r>
@@ -5319,6 +5460,29 @@
       <w:spacing w:val="5"/>
     </w:rPr>
   </w:style>
+  <w:style w:type="character" w:styleId="Hyperlink">
+    <w:name w:val="Hyperlink"/>
+    <w:basedOn w:val="DefaultParagraphFont"/>
+    <w:uiPriority w:val="99"/>
+    <w:unhideWhenUsed/>
+    <w:rsid w:val="00712A21"/>
+    <w:rPr>
+      <w:color w:val="467886" w:themeColor="hyperlink"/>
+      <w:u w:val="single"/>
+    </w:rPr>
+  </w:style>
+  <w:style w:type="character" w:styleId="UnresolvedMention">
+    <w:name w:val="Unresolved Mention"/>
+    <w:basedOn w:val="DefaultParagraphFont"/>
+    <w:uiPriority w:val="99"/>
+    <w:semiHidden/>
+    <w:unhideWhenUsed/>
+    <w:rsid w:val="00712A21"/>
+    <w:rPr>
+      <w:color w:val="605E5C"/>
+      <w:shd w:val="clear" w:color="auto" w:fill="E1DFDD"/>
+    </w:rPr>
+  </w:style>
 </w:styles>
 </file>
 

</xml_diff>